<commit_message>
working with Java Database Connectivity (JDBC) to connect a Java application to a relational database, perform CRUD (Create, Read, Update, Delete) operations, and handle basic database transactions using NetBeans IDE 8.2
</commit_message>
<xml_diff>
--- a/EA-Lab3-All Task-55.docx
+++ b/EA-Lab3-All Task-55.docx
@@ -19,6 +19,7 @@
           <w:szCs w:val="24"/>
         </w:rPr>
       </w:pPr>
+      <w:proofErr w:type="gramStart"/>
       <w:r>
         <w:rPr>
           <w:b/>
@@ -26,7 +27,26 @@
           <w:sz w:val="24"/>
           <w:szCs w:val="24"/>
         </w:rPr>
-        <w:t xml:space="preserve">DatabaseConnection.java file:- </w:t>
+        <w:t xml:space="preserve">DatabaseConnection.java </w:t>
+      </w:r>
+      <w:r>
+        <w:rPr>
+          <w:b/>
+          <w:bCs/>
+          <w:sz w:val="24"/>
+          <w:szCs w:val="24"/>
+        </w:rPr>
+        <w:t>:</w:t>
+      </w:r>
+      <w:proofErr w:type="gramEnd"/>
+      <w:r>
+        <w:rPr>
+          <w:b/>
+          <w:bCs/>
+          <w:sz w:val="24"/>
+          <w:szCs w:val="24"/>
+        </w:rPr>
+        <w:t xml:space="preserve">- </w:t>
       </w:r>
     </w:p>
     <w:p>
@@ -389,6 +409,7 @@
           <w:szCs w:val="24"/>
         </w:rPr>
       </w:pPr>
+      <w:proofErr w:type="gramStart"/>
       <w:r>
         <w:rPr>
           <w:b/>
@@ -397,7 +418,35 @@
           <w:szCs w:val="24"/>
         </w:rPr>
         <w:lastRenderedPageBreak/>
-        <w:t>Employee.java file:-</w:t>
+        <w:t>Emp</w:t>
+      </w:r>
+      <w:r>
+        <w:rPr>
+          <w:b/>
+          <w:bCs/>
+          <w:sz w:val="24"/>
+          <w:szCs w:val="24"/>
+        </w:rPr>
+        <w:t xml:space="preserve">loyee.java </w:t>
+      </w:r>
+      <w:r>
+        <w:rPr>
+          <w:b/>
+          <w:bCs/>
+          <w:sz w:val="24"/>
+          <w:szCs w:val="24"/>
+        </w:rPr>
+        <w:t>:</w:t>
+      </w:r>
+      <w:proofErr w:type="gramEnd"/>
+      <w:r>
+        <w:rPr>
+          <w:b/>
+          <w:bCs/>
+          <w:sz w:val="24"/>
+          <w:szCs w:val="24"/>
+        </w:rPr>
+        <w:t>-</w:t>
       </w:r>
     </w:p>
     <w:p>
@@ -808,6 +857,7 @@
           <w:szCs w:val="24"/>
         </w:rPr>
       </w:pPr>
+      <w:proofErr w:type="gramStart"/>
       <w:r>
         <w:rPr>
           <w:b/>
@@ -816,1245 +866,17 @@
           <w:szCs w:val="24"/>
         </w:rPr>
         <w:lastRenderedPageBreak/>
-        <w:t>EmployeeDAO.java:-</w:t>
-      </w:r>
-    </w:p>
-    <w:p>
-      <w:proofErr w:type="gramStart"/>
-      <w:r>
-        <w:t>package</w:t>
-      </w:r>
-      <w:proofErr w:type="gramEnd"/>
-      <w:r>
-        <w:t xml:space="preserve"> </w:t>
-      </w:r>
-      <w:proofErr w:type="spellStart"/>
-      <w:r>
-        <w:t>jdbcexample</w:t>
-      </w:r>
-      <w:proofErr w:type="spellEnd"/>
-      <w:r>
-        <w:t>;</w:t>
-      </w:r>
-    </w:p>
-    <w:p>
-      <w:proofErr w:type="gramStart"/>
-      <w:r>
-        <w:t>import</w:t>
-      </w:r>
-      <w:proofErr w:type="gramEnd"/>
-      <w:r>
-        <w:t xml:space="preserve"> </w:t>
-      </w:r>
-      <w:proofErr w:type="spellStart"/>
-      <w:r>
-        <w:t>java.sql</w:t>
-      </w:r>
-      <w:proofErr w:type="spellEnd"/>
-      <w:r>
-        <w:t>.*;</w:t>
-      </w:r>
-    </w:p>
-    <w:p>
-      <w:proofErr w:type="gramStart"/>
-      <w:r>
-        <w:t>import</w:t>
-      </w:r>
-      <w:proofErr w:type="gramEnd"/>
-      <w:r>
-        <w:t xml:space="preserve"> </w:t>
-      </w:r>
-      <w:proofErr w:type="spellStart"/>
-      <w:r>
-        <w:t>java.util.ArrayList</w:t>
-      </w:r>
-      <w:proofErr w:type="spellEnd"/>
-      <w:r>
-        <w:t>;</w:t>
-      </w:r>
-    </w:p>
-    <w:p>
-      <w:proofErr w:type="gramStart"/>
-      <w:r>
-        <w:t>import</w:t>
-      </w:r>
-      <w:proofErr w:type="gramEnd"/>
-      <w:r>
-        <w:t xml:space="preserve"> </w:t>
-      </w:r>
-      <w:proofErr w:type="spellStart"/>
-      <w:r>
-        <w:t>java.util.List</w:t>
-      </w:r>
-      <w:proofErr w:type="spellEnd"/>
-      <w:r>
-        <w:t>;</w:t>
-      </w:r>
-    </w:p>
-    <w:p>
-      <w:proofErr w:type="gramStart"/>
-      <w:r>
-        <w:t>public</w:t>
-      </w:r>
-      <w:proofErr w:type="gramEnd"/>
-      <w:r>
-        <w:t xml:space="preserve"> class </w:t>
-      </w:r>
-      <w:proofErr w:type="spellStart"/>
-      <w:r>
-        <w:t>EmployeeDAO</w:t>
-      </w:r>
-      <w:proofErr w:type="spellEnd"/>
-      <w:r>
-        <w:t xml:space="preserve"> {</w:t>
-      </w:r>
-    </w:p>
-    <w:p>
-      <w:r>
-        <w:t xml:space="preserve">    // </w:t>
-      </w:r>
-      <w:proofErr w:type="gramStart"/>
-      <w:r>
-        <w:t>Create</w:t>
-      </w:r>
-      <w:proofErr w:type="gramEnd"/>
-      <w:r>
-        <w:t xml:space="preserve"> an employee</w:t>
-      </w:r>
-    </w:p>
-    <w:p>
-      <w:r>
-        <w:t xml:space="preserve"> </w:t>
-      </w:r>
-      <w:proofErr w:type="gramStart"/>
-      <w:r>
-        <w:t>public</w:t>
-      </w:r>
-      <w:proofErr w:type="gramEnd"/>
-      <w:r>
-        <w:t xml:space="preserve"> static void </w:t>
-      </w:r>
-      <w:proofErr w:type="spellStart"/>
-      <w:r>
-        <w:t>addEmployee</w:t>
-      </w:r>
-      <w:proofErr w:type="spellEnd"/>
-      <w:r>
-        <w:t>(String name, String position, double salary) {</w:t>
-      </w:r>
-    </w:p>
-    <w:p>
-      <w:r>
-        <w:t xml:space="preserve">    String </w:t>
-      </w:r>
-      <w:proofErr w:type="spellStart"/>
-      <w:r>
-        <w:t>sql</w:t>
-      </w:r>
-      <w:proofErr w:type="spellEnd"/>
-      <w:r>
-        <w:t xml:space="preserve"> = "INSERT INTO employees (name, position, salary) VALUES (?</w:t>
-      </w:r>
-      <w:proofErr w:type="gramStart"/>
-      <w:r>
-        <w:t>, ?</w:t>
-      </w:r>
-      <w:proofErr w:type="gramEnd"/>
-      <w:r>
-        <w:t>, ?)";</w:t>
-      </w:r>
-    </w:p>
-    <w:p>
-      <w:r>
-        <w:t xml:space="preserve">    </w:t>
-      </w:r>
-      <w:proofErr w:type="gramStart"/>
-      <w:r>
-        <w:t>try</w:t>
-      </w:r>
-      <w:proofErr w:type="gramEnd"/>
-      <w:r>
-        <w:t xml:space="preserve"> (Connection conn = </w:t>
-      </w:r>
-      <w:proofErr w:type="spellStart"/>
-      <w:r>
-        <w:t>DatabaseConnection.getConnection</w:t>
-      </w:r>
-      <w:proofErr w:type="spellEnd"/>
-      <w:r>
-        <w:t>();</w:t>
-      </w:r>
-    </w:p>
-    <w:p>
-      <w:r>
-        <w:t xml:space="preserve">    </w:t>
-      </w:r>
-      <w:proofErr w:type="spellStart"/>
-      <w:r>
-        <w:t>PreparedStatement</w:t>
-      </w:r>
-      <w:proofErr w:type="spellEnd"/>
-      <w:r>
-        <w:t xml:space="preserve"> </w:t>
-      </w:r>
-      <w:proofErr w:type="spellStart"/>
-      <w:r>
-        <w:t>stmt</w:t>
-      </w:r>
-      <w:proofErr w:type="spellEnd"/>
-      <w:r>
-        <w:t xml:space="preserve"> = </w:t>
-      </w:r>
-      <w:proofErr w:type="spellStart"/>
-      <w:proofErr w:type="gramStart"/>
-      <w:r>
-        <w:t>conn.prepareStatement</w:t>
-      </w:r>
-      <w:proofErr w:type="spellEnd"/>
-      <w:r>
-        <w:t>(</w:t>
-      </w:r>
-      <w:proofErr w:type="spellStart"/>
-      <w:proofErr w:type="gramEnd"/>
-      <w:r>
-        <w:t>sql</w:t>
-      </w:r>
-      <w:proofErr w:type="spellEnd"/>
-      <w:r>
-        <w:t>)) {</w:t>
-      </w:r>
-    </w:p>
-    <w:p>
-      <w:r>
-        <w:t xml:space="preserve">        </w:t>
-      </w:r>
-      <w:proofErr w:type="spellStart"/>
-      <w:proofErr w:type="gramStart"/>
-      <w:r>
-        <w:t>stmt.setString</w:t>
-      </w:r>
-      <w:proofErr w:type="spellEnd"/>
-      <w:r>
-        <w:t>(</w:t>
-      </w:r>
-      <w:proofErr w:type="gramEnd"/>
-      <w:r>
-        <w:t>1, name);</w:t>
-      </w:r>
-    </w:p>
-    <w:p>
-      <w:r>
-        <w:t xml:space="preserve">        </w:t>
-      </w:r>
-      <w:proofErr w:type="spellStart"/>
-      <w:proofErr w:type="gramStart"/>
-      <w:r>
-        <w:t>stmt.setString</w:t>
-      </w:r>
-      <w:proofErr w:type="spellEnd"/>
-      <w:r>
-        <w:t>(</w:t>
-      </w:r>
-      <w:proofErr w:type="gramEnd"/>
-      <w:r>
-        <w:t>2, position);</w:t>
-      </w:r>
-    </w:p>
-    <w:p>
-      <w:r>
-        <w:t xml:space="preserve">        </w:t>
-      </w:r>
-      <w:proofErr w:type="spellStart"/>
-      <w:proofErr w:type="gramStart"/>
-      <w:r>
-        <w:t>stmt.setDouble</w:t>
-      </w:r>
-      <w:proofErr w:type="spellEnd"/>
-      <w:r>
-        <w:t>(</w:t>
-      </w:r>
-      <w:proofErr w:type="gramEnd"/>
-      <w:r>
-        <w:t>3, salary);</w:t>
-      </w:r>
-    </w:p>
-    <w:p>
-      <w:r>
-        <w:t xml:space="preserve">        </w:t>
-      </w:r>
-      <w:proofErr w:type="spellStart"/>
-      <w:proofErr w:type="gramStart"/>
-      <w:r>
-        <w:t>int</w:t>
-      </w:r>
-      <w:proofErr w:type="spellEnd"/>
-      <w:proofErr w:type="gramEnd"/>
-      <w:r>
-        <w:t xml:space="preserve"> </w:t>
-      </w:r>
-      <w:proofErr w:type="spellStart"/>
-      <w:r>
-        <w:t>rowsAffected</w:t>
-      </w:r>
-      <w:proofErr w:type="spellEnd"/>
-      <w:r>
-        <w:t xml:space="preserve"> = </w:t>
-      </w:r>
-      <w:proofErr w:type="spellStart"/>
-      <w:r>
-        <w:t>stmt.executeUpdate</w:t>
-      </w:r>
-      <w:proofErr w:type="spellEnd"/>
-      <w:r>
-        <w:t>();</w:t>
-      </w:r>
-    </w:p>
-    <w:p>
-      <w:r>
-        <w:t xml:space="preserve">        </w:t>
-      </w:r>
-      <w:proofErr w:type="spellStart"/>
-      <w:proofErr w:type="gramStart"/>
-      <w:r>
-        <w:t>System.out.println</w:t>
-      </w:r>
-      <w:proofErr w:type="spellEnd"/>
-      <w:r>
-        <w:t>(</w:t>
-      </w:r>
-      <w:proofErr w:type="gramEnd"/>
-      <w:r>
-        <w:t xml:space="preserve">"Employee added successfully. Rows affected: " + </w:t>
-      </w:r>
-      <w:proofErr w:type="spellStart"/>
-      <w:r>
-        <w:t>rowsAffected</w:t>
-      </w:r>
-      <w:proofErr w:type="spellEnd"/>
-      <w:r>
-        <w:t>);</w:t>
-      </w:r>
-    </w:p>
-    <w:p>
-      <w:r>
-        <w:t xml:space="preserve">    } catch (</w:t>
-      </w:r>
-      <w:proofErr w:type="spellStart"/>
-      <w:r>
-        <w:t>SQLException</w:t>
-      </w:r>
-      <w:proofErr w:type="spellEnd"/>
-      <w:r>
-        <w:t xml:space="preserve"> e) {</w:t>
-      </w:r>
-    </w:p>
-    <w:p>
-      <w:r>
-        <w:t xml:space="preserve">    </w:t>
-      </w:r>
-      <w:proofErr w:type="spellStart"/>
-      <w:proofErr w:type="gramStart"/>
-      <w:r>
-        <w:t>e.printStackTrace</w:t>
-      </w:r>
-      <w:proofErr w:type="spellEnd"/>
-      <w:r>
-        <w:t>(</w:t>
-      </w:r>
-      <w:proofErr w:type="gramEnd"/>
-      <w:r>
-        <w:t>);</w:t>
-      </w:r>
-    </w:p>
-    <w:p>
-      <w:r>
-        <w:t xml:space="preserve">    }</w:t>
-      </w:r>
-    </w:p>
-    <w:p>
-      <w:r>
-        <w:t xml:space="preserve"> }</w:t>
-      </w:r>
-    </w:p>
-    <w:p>
-      <w:r>
-        <w:t xml:space="preserve"> // Read all employees</w:t>
-      </w:r>
-    </w:p>
-    <w:p>
-      <w:r>
-        <w:t xml:space="preserve"> </w:t>
-      </w:r>
-      <w:proofErr w:type="gramStart"/>
-      <w:r>
-        <w:t>public</w:t>
-      </w:r>
-      <w:proofErr w:type="gramEnd"/>
-      <w:r>
-        <w:t xml:space="preserve"> static List&lt;Employee&gt; </w:t>
-      </w:r>
-      <w:proofErr w:type="spellStart"/>
-      <w:r>
-        <w:t>getAllEmployees</w:t>
-      </w:r>
-      <w:proofErr w:type="spellEnd"/>
-      <w:r>
-        <w:t>() {</w:t>
-      </w:r>
-    </w:p>
-    <w:p>
-      <w:r>
-        <w:t xml:space="preserve">    List&lt;Employee&gt; employees = new </w:t>
-      </w:r>
-      <w:proofErr w:type="spellStart"/>
-      <w:r>
-        <w:t>ArrayList</w:t>
-      </w:r>
-      <w:proofErr w:type="spellEnd"/>
-      <w:r>
-        <w:t>&lt;</w:t>
-      </w:r>
-      <w:proofErr w:type="gramStart"/>
-      <w:r>
-        <w:t>&gt;(</w:t>
-      </w:r>
-      <w:proofErr w:type="gramEnd"/>
-      <w:r>
-        <w:t>);</w:t>
-      </w:r>
-    </w:p>
-    <w:p>
-      <w:r>
-        <w:t xml:space="preserve">    String </w:t>
-      </w:r>
-      <w:proofErr w:type="spellStart"/>
-      <w:r>
-        <w:t>sql</w:t>
-      </w:r>
-      <w:proofErr w:type="spellEnd"/>
-      <w:r>
-        <w:t xml:space="preserve"> = "SELECT * FROM employees";</w:t>
-      </w:r>
-    </w:p>
-    <w:p>
-      <w:r>
-        <w:t xml:space="preserve">    </w:t>
-      </w:r>
-      <w:proofErr w:type="gramStart"/>
-      <w:r>
-        <w:t>try</w:t>
-      </w:r>
-      <w:proofErr w:type="gramEnd"/>
-      <w:r>
-        <w:t xml:space="preserve"> (Connection conn = </w:t>
-      </w:r>
-      <w:proofErr w:type="spellStart"/>
-      <w:r>
-        <w:t>DatabaseConnection.getConnection</w:t>
-      </w:r>
-      <w:proofErr w:type="spellEnd"/>
-      <w:r>
-        <w:t>();</w:t>
-      </w:r>
-    </w:p>
-    <w:p>
-      <w:r>
-        <w:t xml:space="preserve">    Statement </w:t>
-      </w:r>
-      <w:proofErr w:type="spellStart"/>
-      <w:r>
-        <w:t>stmt</w:t>
-      </w:r>
-      <w:proofErr w:type="spellEnd"/>
-      <w:r>
-        <w:t xml:space="preserve"> = </w:t>
-      </w:r>
-      <w:proofErr w:type="spellStart"/>
-      <w:proofErr w:type="gramStart"/>
-      <w:r>
-        <w:t>conn.createStatement</w:t>
-      </w:r>
-      <w:proofErr w:type="spellEnd"/>
-      <w:r>
-        <w:t>(</w:t>
-      </w:r>
-      <w:proofErr w:type="gramEnd"/>
-      <w:r>
-        <w:t>);</w:t>
-      </w:r>
-    </w:p>
-    <w:p>
-      <w:r>
-        <w:t xml:space="preserve">    </w:t>
-      </w:r>
-      <w:proofErr w:type="spellStart"/>
-      <w:r>
-        <w:t>ResultSet</w:t>
-      </w:r>
-      <w:proofErr w:type="spellEnd"/>
-      <w:r>
-        <w:t xml:space="preserve"> </w:t>
-      </w:r>
-      <w:proofErr w:type="spellStart"/>
-      <w:r>
-        <w:t>rs</w:t>
-      </w:r>
-      <w:proofErr w:type="spellEnd"/>
-      <w:r>
-        <w:t xml:space="preserve"> = </w:t>
-      </w:r>
-      <w:proofErr w:type="spellStart"/>
-      <w:proofErr w:type="gramStart"/>
-      <w:r>
-        <w:t>stmt.executeQuery</w:t>
-      </w:r>
-      <w:proofErr w:type="spellEnd"/>
-      <w:r>
-        <w:t>(</w:t>
-      </w:r>
-      <w:proofErr w:type="spellStart"/>
-      <w:proofErr w:type="gramEnd"/>
-      <w:r>
-        <w:t>sql</w:t>
-      </w:r>
-      <w:proofErr w:type="spellEnd"/>
-      <w:r>
-        <w:t>)) {</w:t>
-      </w:r>
-    </w:p>
-    <w:p>
-      <w:r>
-        <w:t xml:space="preserve">        </w:t>
-      </w:r>
-      <w:proofErr w:type="gramStart"/>
-      <w:r>
-        <w:t>while</w:t>
-      </w:r>
-      <w:proofErr w:type="gramEnd"/>
-      <w:r>
-        <w:t xml:space="preserve"> (</w:t>
-      </w:r>
-      <w:proofErr w:type="spellStart"/>
-      <w:r>
-        <w:t>rs.next</w:t>
-      </w:r>
-      <w:proofErr w:type="spellEnd"/>
-      <w:r>
-        <w:t>()) {</w:t>
-      </w:r>
-    </w:p>
-    <w:p>
-      <w:r>
-        <w:t xml:space="preserve">            Employee </w:t>
-      </w:r>
-      <w:proofErr w:type="spellStart"/>
-      <w:r>
-        <w:t>employee</w:t>
-      </w:r>
-      <w:proofErr w:type="spellEnd"/>
-      <w:r>
-        <w:t xml:space="preserve"> = new </w:t>
-      </w:r>
-      <w:proofErr w:type="gramStart"/>
-      <w:r>
-        <w:t>Employee(</w:t>
-      </w:r>
-      <w:proofErr w:type="gramEnd"/>
-    </w:p>
-    <w:p>
-      <w:r>
-        <w:lastRenderedPageBreak/>
-        <w:t xml:space="preserve">                </w:t>
-      </w:r>
-      <w:proofErr w:type="spellStart"/>
-      <w:proofErr w:type="gramStart"/>
-      <w:r>
-        <w:t>rs.getInt</w:t>
-      </w:r>
-      <w:proofErr w:type="spellEnd"/>
-      <w:r>
-        <w:t>(</w:t>
-      </w:r>
-      <w:proofErr w:type="gramEnd"/>
-      <w:r>
-        <w:t>"id"),</w:t>
-      </w:r>
-    </w:p>
-    <w:p>
-      <w:r>
-        <w:t xml:space="preserve">                </w:t>
-      </w:r>
-      <w:proofErr w:type="spellStart"/>
-      <w:proofErr w:type="gramStart"/>
-      <w:r>
-        <w:t>rs.getString</w:t>
-      </w:r>
-      <w:proofErr w:type="spellEnd"/>
-      <w:r>
-        <w:t>(</w:t>
-      </w:r>
-      <w:proofErr w:type="gramEnd"/>
-      <w:r>
-        <w:t>"name"),</w:t>
-      </w:r>
-    </w:p>
-    <w:p>
-      <w:r>
-        <w:t xml:space="preserve">                </w:t>
-      </w:r>
-      <w:proofErr w:type="spellStart"/>
-      <w:proofErr w:type="gramStart"/>
-      <w:r>
-        <w:t>rs.getString</w:t>
-      </w:r>
-      <w:proofErr w:type="spellEnd"/>
-      <w:r>
-        <w:t>(</w:t>
-      </w:r>
-      <w:proofErr w:type="gramEnd"/>
-      <w:r>
-        <w:t>"position"),</w:t>
-      </w:r>
-    </w:p>
-    <w:p>
-      <w:r>
-        <w:t xml:space="preserve">                </w:t>
-      </w:r>
-      <w:proofErr w:type="spellStart"/>
-      <w:proofErr w:type="gramStart"/>
-      <w:r>
-        <w:t>rs.getDouble</w:t>
-      </w:r>
-      <w:proofErr w:type="spellEnd"/>
-      <w:r>
-        <w:t>(</w:t>
-      </w:r>
-      <w:proofErr w:type="gramEnd"/>
-      <w:r>
-        <w:t>"salary")</w:t>
-      </w:r>
-    </w:p>
-    <w:p>
-      <w:r>
-        <w:t xml:space="preserve">            );</w:t>
-      </w:r>
-    </w:p>
-    <w:p>
-      <w:r>
-        <w:t xml:space="preserve">            </w:t>
-      </w:r>
-      <w:proofErr w:type="spellStart"/>
-      <w:proofErr w:type="gramStart"/>
-      <w:r>
-        <w:t>employees.add</w:t>
-      </w:r>
-      <w:proofErr w:type="spellEnd"/>
-      <w:r>
-        <w:t>(</w:t>
-      </w:r>
-      <w:proofErr w:type="gramEnd"/>
-      <w:r>
-        <w:t>employee);</w:t>
-      </w:r>
-    </w:p>
-    <w:p>
-      <w:r>
-        <w:t xml:space="preserve">        }</w:t>
-      </w:r>
-    </w:p>
-    <w:p>
-      <w:r>
-        <w:t xml:space="preserve">    } catch (</w:t>
-      </w:r>
-      <w:proofErr w:type="spellStart"/>
-      <w:r>
-        <w:t>SQLException</w:t>
-      </w:r>
-      <w:proofErr w:type="spellEnd"/>
-      <w:r>
-        <w:t xml:space="preserve"> e) {</w:t>
-      </w:r>
-    </w:p>
-    <w:p>
-      <w:r>
-        <w:t xml:space="preserve">        </w:t>
-      </w:r>
-      <w:proofErr w:type="spellStart"/>
-      <w:proofErr w:type="gramStart"/>
-      <w:r>
-        <w:t>e.printStackTrace</w:t>
-      </w:r>
-      <w:proofErr w:type="spellEnd"/>
-      <w:r>
-        <w:t>(</w:t>
-      </w:r>
-      <w:proofErr w:type="gramEnd"/>
-      <w:r>
-        <w:t>);</w:t>
-      </w:r>
-    </w:p>
-    <w:p>
-      <w:r>
-        <w:t xml:space="preserve">    }</w:t>
-      </w:r>
-    </w:p>
-    <w:p>
-      <w:r>
-        <w:t xml:space="preserve">    </w:t>
-      </w:r>
-      <w:proofErr w:type="gramStart"/>
-      <w:r>
-        <w:t>return</w:t>
-      </w:r>
-      <w:proofErr w:type="gramEnd"/>
-      <w:r>
-        <w:t xml:space="preserve"> employees;</w:t>
-      </w:r>
-    </w:p>
-    <w:p>
-      <w:r>
-        <w:t xml:space="preserve"> }</w:t>
-      </w:r>
-    </w:p>
-    <w:p>
-      <w:r>
-        <w:t xml:space="preserve"> // Update an employee's information</w:t>
-      </w:r>
-    </w:p>
-    <w:p>
-      <w:r>
-        <w:t xml:space="preserve"> </w:t>
-      </w:r>
-      <w:proofErr w:type="gramStart"/>
-      <w:r>
-        <w:t>public</w:t>
-      </w:r>
-      <w:proofErr w:type="gramEnd"/>
-      <w:r>
-        <w:t xml:space="preserve"> static void </w:t>
-      </w:r>
-      <w:proofErr w:type="spellStart"/>
-      <w:r>
-        <w:t>updateEmployee</w:t>
-      </w:r>
-      <w:proofErr w:type="spellEnd"/>
-      <w:r>
-        <w:t>(</w:t>
-      </w:r>
-      <w:proofErr w:type="spellStart"/>
-      <w:r>
-        <w:t>int</w:t>
-      </w:r>
-      <w:proofErr w:type="spellEnd"/>
-      <w:r>
-        <w:t xml:space="preserve"> id, String name, String position, double salary) {</w:t>
-      </w:r>
-    </w:p>
-    <w:p>
-      <w:r>
-        <w:t xml:space="preserve">    String </w:t>
-      </w:r>
-      <w:proofErr w:type="spellStart"/>
-      <w:r>
-        <w:t>sql</w:t>
-      </w:r>
-      <w:proofErr w:type="spellEnd"/>
-      <w:r>
-        <w:t xml:space="preserve"> = "UPDATE employees SET name </w:t>
-      </w:r>
-      <w:proofErr w:type="gramStart"/>
-      <w:r>
-        <w:t>= ?</w:t>
-      </w:r>
-      <w:proofErr w:type="gramEnd"/>
-      <w:r>
-        <w:t xml:space="preserve">, position = ?, salary = ? WHERE id </w:t>
-      </w:r>
-      <w:proofErr w:type="gramStart"/>
-      <w:r>
-        <w:t>= ?</w:t>
-      </w:r>
-      <w:proofErr w:type="gramEnd"/>
-      <w:r>
-        <w:t>";</w:t>
-      </w:r>
-    </w:p>
-    <w:p>
-      <w:r>
-        <w:t xml:space="preserve">    </w:t>
-      </w:r>
-      <w:proofErr w:type="gramStart"/>
-      <w:r>
-        <w:t>try</w:t>
-      </w:r>
-      <w:proofErr w:type="gramEnd"/>
-      <w:r>
-        <w:t xml:space="preserve"> (Connection conn = </w:t>
-      </w:r>
-      <w:proofErr w:type="spellStart"/>
-      <w:r>
-        <w:t>DatabaseConnection.getConnection</w:t>
-      </w:r>
-      <w:proofErr w:type="spellEnd"/>
-      <w:r>
-        <w:t>();</w:t>
-      </w:r>
-    </w:p>
-    <w:p>
-      <w:r>
-        <w:t xml:space="preserve">        </w:t>
-      </w:r>
-      <w:proofErr w:type="spellStart"/>
-      <w:r>
-        <w:t>PreparedStatement</w:t>
-      </w:r>
-      <w:proofErr w:type="spellEnd"/>
-      <w:r>
-        <w:t xml:space="preserve"> </w:t>
-      </w:r>
-      <w:proofErr w:type="spellStart"/>
-      <w:r>
-        <w:t>stmt</w:t>
-      </w:r>
-      <w:proofErr w:type="spellEnd"/>
-      <w:r>
-        <w:t xml:space="preserve"> = </w:t>
-      </w:r>
-      <w:proofErr w:type="spellStart"/>
-      <w:proofErr w:type="gramStart"/>
-      <w:r>
-        <w:t>conn.prepareStatement</w:t>
-      </w:r>
-      <w:proofErr w:type="spellEnd"/>
-      <w:r>
-        <w:t>(</w:t>
-      </w:r>
-      <w:proofErr w:type="spellStart"/>
-      <w:proofErr w:type="gramEnd"/>
-      <w:r>
-        <w:t>sql</w:t>
-      </w:r>
-      <w:proofErr w:type="spellEnd"/>
-      <w:r>
-        <w:t>)) {</w:t>
-      </w:r>
-    </w:p>
-    <w:p>
-      <w:r>
-        <w:t xml:space="preserve">        </w:t>
-      </w:r>
-      <w:proofErr w:type="spellStart"/>
-      <w:proofErr w:type="gramStart"/>
-      <w:r>
-        <w:t>stmt.setString</w:t>
-      </w:r>
-      <w:proofErr w:type="spellEnd"/>
-      <w:r>
-        <w:t>(</w:t>
-      </w:r>
-      <w:proofErr w:type="gramEnd"/>
-      <w:r>
-        <w:t>1, name);</w:t>
-      </w:r>
-    </w:p>
-    <w:p>
-      <w:r>
-        <w:t xml:space="preserve">        </w:t>
-      </w:r>
-      <w:proofErr w:type="spellStart"/>
-      <w:proofErr w:type="gramStart"/>
-      <w:r>
-        <w:t>stmt.setString</w:t>
-      </w:r>
-      <w:proofErr w:type="spellEnd"/>
-      <w:r>
-        <w:t>(</w:t>
-      </w:r>
-      <w:proofErr w:type="gramEnd"/>
-      <w:r>
-        <w:t>2, position);</w:t>
-      </w:r>
-    </w:p>
-    <w:p>
-      <w:r>
-        <w:t xml:space="preserve">        </w:t>
-      </w:r>
-      <w:proofErr w:type="spellStart"/>
-      <w:proofErr w:type="gramStart"/>
-      <w:r>
-        <w:t>stmt.setDouble</w:t>
-      </w:r>
-      <w:proofErr w:type="spellEnd"/>
-      <w:r>
-        <w:t>(</w:t>
-      </w:r>
-      <w:proofErr w:type="gramEnd"/>
-      <w:r>
-        <w:t>3, salary);</w:t>
-      </w:r>
-    </w:p>
-    <w:p>
-      <w:r>
-        <w:t xml:space="preserve">        </w:t>
-      </w:r>
-      <w:proofErr w:type="spellStart"/>
-      <w:proofErr w:type="gramStart"/>
-      <w:r>
-        <w:t>stmt.setInt</w:t>
-      </w:r>
-      <w:proofErr w:type="spellEnd"/>
-      <w:r>
-        <w:t>(</w:t>
-      </w:r>
-      <w:proofErr w:type="gramEnd"/>
-      <w:r>
-        <w:t>4, id);</w:t>
-      </w:r>
-    </w:p>
-    <w:p>
-      <w:r>
-        <w:t xml:space="preserve">        </w:t>
-      </w:r>
-      <w:proofErr w:type="spellStart"/>
-      <w:proofErr w:type="gramStart"/>
-      <w:r>
-        <w:t>int</w:t>
-      </w:r>
-      <w:proofErr w:type="spellEnd"/>
-      <w:proofErr w:type="gramEnd"/>
-      <w:r>
-        <w:t xml:space="preserve"> </w:t>
-      </w:r>
-      <w:proofErr w:type="spellStart"/>
-      <w:r>
-        <w:t>rowsAffected</w:t>
-      </w:r>
-      <w:proofErr w:type="spellEnd"/>
-      <w:r>
-        <w:t xml:space="preserve"> = </w:t>
-      </w:r>
-      <w:proofErr w:type="spellStart"/>
-      <w:r>
-        <w:t>stmt.executeUpdate</w:t>
-      </w:r>
-      <w:proofErr w:type="spellEnd"/>
-      <w:r>
-        <w:t>();</w:t>
-      </w:r>
-    </w:p>
-    <w:p>
-      <w:r>
-        <w:t xml:space="preserve">        </w:t>
-      </w:r>
-      <w:proofErr w:type="spellStart"/>
-      <w:proofErr w:type="gramStart"/>
-      <w:r>
-        <w:t>System.out.println</w:t>
-      </w:r>
-      <w:proofErr w:type="spellEnd"/>
-      <w:r>
-        <w:t>(</w:t>
-      </w:r>
-      <w:proofErr w:type="gramEnd"/>
-      <w:r>
-        <w:t xml:space="preserve">"Employee updated successfully. Rows affected: " + </w:t>
-      </w:r>
-      <w:proofErr w:type="spellStart"/>
-      <w:r>
-        <w:t>rowsAffected</w:t>
-      </w:r>
-      <w:proofErr w:type="spellEnd"/>
-      <w:r>
-        <w:t>);</w:t>
-      </w:r>
-    </w:p>
-    <w:p>
-      <w:r>
-        <w:t xml:space="preserve">    } catch (</w:t>
-      </w:r>
-      <w:proofErr w:type="spellStart"/>
-      <w:r>
-        <w:t>SQLException</w:t>
-      </w:r>
-      <w:proofErr w:type="spellEnd"/>
-      <w:r>
-        <w:t xml:space="preserve"> e) {</w:t>
-      </w:r>
-    </w:p>
-    <w:p>
-      <w:r>
-        <w:t xml:space="preserve">        </w:t>
-      </w:r>
-      <w:proofErr w:type="spellStart"/>
-      <w:proofErr w:type="gramStart"/>
-      <w:r>
-        <w:t>e.printStackTrace</w:t>
-      </w:r>
-      <w:proofErr w:type="spellEnd"/>
-      <w:r>
-        <w:t>(</w:t>
-      </w:r>
-      <w:proofErr w:type="gramEnd"/>
-      <w:r>
-        <w:t>);</w:t>
-      </w:r>
-    </w:p>
-    <w:p>
-      <w:r>
-        <w:t xml:space="preserve">    }</w:t>
-      </w:r>
-    </w:p>
-    <w:p>
-      <w:r>
-        <w:t xml:space="preserve"> }</w:t>
-      </w:r>
-    </w:p>
-    <w:p>
-      <w:r>
-        <w:t xml:space="preserve"> // Delete an employee</w:t>
-      </w:r>
-    </w:p>
-    <w:p>
-      <w:r>
-        <w:t xml:space="preserve"> </w:t>
-      </w:r>
-      <w:proofErr w:type="gramStart"/>
-      <w:r>
-        <w:t>public</w:t>
-      </w:r>
-      <w:proofErr w:type="gramEnd"/>
-      <w:r>
-        <w:t xml:space="preserve"> static void </w:t>
-      </w:r>
-      <w:proofErr w:type="spellStart"/>
-      <w:r>
-        <w:t>deleteEmployee</w:t>
-      </w:r>
-      <w:proofErr w:type="spellEnd"/>
-      <w:r>
-        <w:t>(</w:t>
-      </w:r>
-      <w:proofErr w:type="spellStart"/>
-      <w:r>
-        <w:t>int</w:t>
-      </w:r>
-      <w:proofErr w:type="spellEnd"/>
-      <w:r>
-        <w:t xml:space="preserve"> id) {</w:t>
-      </w:r>
-    </w:p>
-    <w:p>
-      <w:r>
-        <w:lastRenderedPageBreak/>
-        <w:t xml:space="preserve">    String </w:t>
-      </w:r>
-      <w:proofErr w:type="spellStart"/>
-      <w:r>
-        <w:t>sql</w:t>
-      </w:r>
-      <w:proofErr w:type="spellEnd"/>
-      <w:r>
-        <w:t xml:space="preserve"> = "DELETE FROM employees WHERE id </w:t>
-      </w:r>
-      <w:proofErr w:type="gramStart"/>
-      <w:r>
-        <w:t>= ?</w:t>
-      </w:r>
-      <w:proofErr w:type="gramEnd"/>
-      <w:r>
-        <w:t>";</w:t>
-      </w:r>
-    </w:p>
-    <w:p>
-      <w:r>
-        <w:t xml:space="preserve">    </w:t>
-      </w:r>
-      <w:proofErr w:type="gramStart"/>
-      <w:r>
-        <w:t>try</w:t>
-      </w:r>
-      <w:proofErr w:type="gramEnd"/>
-      <w:r>
-        <w:t xml:space="preserve"> (Connection conn = </w:t>
-      </w:r>
-      <w:proofErr w:type="spellStart"/>
-      <w:r>
-        <w:t>DatabaseConnection.getConnection</w:t>
-      </w:r>
-      <w:proofErr w:type="spellEnd"/>
-      <w:r>
-        <w:t>();</w:t>
-      </w:r>
-    </w:p>
-    <w:p>
-      <w:r>
-        <w:t xml:space="preserve">        </w:t>
-      </w:r>
-      <w:proofErr w:type="spellStart"/>
-      <w:r>
-        <w:t>PreparedStatement</w:t>
-      </w:r>
-      <w:proofErr w:type="spellEnd"/>
-      <w:r>
-        <w:t xml:space="preserve"> </w:t>
-      </w:r>
-      <w:proofErr w:type="spellStart"/>
-      <w:r>
-        <w:t>stmt</w:t>
-      </w:r>
-      <w:proofErr w:type="spellEnd"/>
-      <w:r>
-        <w:t xml:space="preserve"> = </w:t>
-      </w:r>
-      <w:proofErr w:type="spellStart"/>
-      <w:proofErr w:type="gramStart"/>
-      <w:r>
-        <w:t>conn.prepareStatement</w:t>
-      </w:r>
-      <w:proofErr w:type="spellEnd"/>
-      <w:r>
-        <w:t>(</w:t>
-      </w:r>
-      <w:proofErr w:type="spellStart"/>
-      <w:proofErr w:type="gramEnd"/>
-      <w:r>
-        <w:t>sql</w:t>
-      </w:r>
-      <w:proofErr w:type="spellEnd"/>
-      <w:r>
-        <w:t>)) {</w:t>
-      </w:r>
-    </w:p>
-    <w:p>
-      <w:r>
-        <w:t xml:space="preserve">        </w:t>
-      </w:r>
-      <w:proofErr w:type="spellStart"/>
-      <w:proofErr w:type="gramStart"/>
-      <w:r>
-        <w:t>stmt.setInt</w:t>
-      </w:r>
-      <w:proofErr w:type="spellEnd"/>
-      <w:r>
-        <w:t>(</w:t>
-      </w:r>
-      <w:proofErr w:type="gramEnd"/>
-      <w:r>
-        <w:t>1, id);</w:t>
-      </w:r>
-    </w:p>
-    <w:p>
-      <w:r>
-        <w:t xml:space="preserve">        </w:t>
-      </w:r>
-      <w:proofErr w:type="spellStart"/>
-      <w:proofErr w:type="gramStart"/>
-      <w:r>
-        <w:t>int</w:t>
-      </w:r>
-      <w:proofErr w:type="spellEnd"/>
-      <w:proofErr w:type="gramEnd"/>
-      <w:r>
-        <w:t xml:space="preserve"> </w:t>
-      </w:r>
-      <w:proofErr w:type="spellStart"/>
-      <w:r>
-        <w:t>rowsAffected</w:t>
-      </w:r>
-      <w:proofErr w:type="spellEnd"/>
-      <w:r>
-        <w:t xml:space="preserve"> = </w:t>
-      </w:r>
-      <w:proofErr w:type="spellStart"/>
-      <w:r>
-        <w:t>stmt.executeUpdate</w:t>
-      </w:r>
-      <w:proofErr w:type="spellEnd"/>
-      <w:r>
-        <w:t>();</w:t>
-      </w:r>
-    </w:p>
-    <w:p>
-      <w:r>
-        <w:t xml:space="preserve">        </w:t>
-      </w:r>
-      <w:proofErr w:type="spellStart"/>
-      <w:proofErr w:type="gramStart"/>
-      <w:r>
-        <w:t>System.out.println</w:t>
-      </w:r>
-      <w:proofErr w:type="spellEnd"/>
-      <w:r>
-        <w:t>(</w:t>
-      </w:r>
-      <w:proofErr w:type="gramEnd"/>
-      <w:r>
-        <w:t xml:space="preserve">"Employee deleted successfully. Rows affected: " + </w:t>
-      </w:r>
-      <w:proofErr w:type="spellStart"/>
-      <w:r>
-        <w:t>rowsAffected</w:t>
-      </w:r>
-      <w:proofErr w:type="spellEnd"/>
-      <w:r>
-        <w:t>);</w:t>
-      </w:r>
-    </w:p>
-    <w:p>
-      <w:r>
-        <w:t xml:space="preserve">    } catch (</w:t>
-      </w:r>
-      <w:proofErr w:type="spellStart"/>
-      <w:r>
-        <w:t>SQLException</w:t>
-      </w:r>
-      <w:proofErr w:type="spellEnd"/>
-      <w:r>
-        <w:t xml:space="preserve"> e) {</w:t>
-      </w:r>
-    </w:p>
-    <w:p>
-      <w:r>
-        <w:t xml:space="preserve">        </w:t>
-      </w:r>
-      <w:proofErr w:type="spellStart"/>
-      <w:proofErr w:type="gramStart"/>
-      <w:r>
-        <w:t>e.printStackTrace</w:t>
-      </w:r>
-      <w:proofErr w:type="spellEnd"/>
-      <w:r>
-        <w:t>(</w:t>
-      </w:r>
-      <w:proofErr w:type="gramEnd"/>
-      <w:r>
-        <w:t>);</w:t>
-      </w:r>
-    </w:p>
-    <w:p>
-      <w:r>
-        <w:t xml:space="preserve">    }</w:t>
-      </w:r>
-    </w:p>
-    <w:p>
-      <w:r>
-        <w:t xml:space="preserve"> }</w:t>
-      </w:r>
-    </w:p>
-    <w:p>
-      <w:r>
-        <w:t>}</w:t>
-      </w:r>
-    </w:p>
-    <w:p>
-      <w:pPr>
+        <w:t>EmployeeDAO.java</w:t>
+      </w:r>
+      <w:r>
         <w:rPr>
           <w:b/>
           <w:bCs/>
           <w:sz w:val="24"/>
           <w:szCs w:val="24"/>
         </w:rPr>
-      </w:pPr>
+        <w:t xml:space="preserve"> </w:t>
+      </w:r>
       <w:r>
         <w:rPr>
           <w:b/>
@@ -2062,7 +884,17 @@
           <w:sz w:val="24"/>
           <w:szCs w:val="24"/>
         </w:rPr>
-        <w:t>Main.java:-</w:t>
+        <w:t>:</w:t>
+      </w:r>
+      <w:proofErr w:type="gramEnd"/>
+      <w:r>
+        <w:rPr>
+          <w:b/>
+          <w:bCs/>
+          <w:sz w:val="24"/>
+          <w:szCs w:val="24"/>
+        </w:rPr>
+        <w:t>-</w:t>
       </w:r>
     </w:p>
     <w:p>
@@ -2094,6 +926,42 @@
       </w:r>
       <w:proofErr w:type="spellStart"/>
       <w:r>
+        <w:t>java.sql</w:t>
+      </w:r>
+      <w:proofErr w:type="spellEnd"/>
+      <w:r>
+        <w:t>.*;</w:t>
+      </w:r>
+    </w:p>
+    <w:p>
+      <w:proofErr w:type="gramStart"/>
+      <w:r>
+        <w:t>import</w:t>
+      </w:r>
+      <w:proofErr w:type="gramEnd"/>
+      <w:r>
+        <w:t xml:space="preserve"> </w:t>
+      </w:r>
+      <w:proofErr w:type="spellStart"/>
+      <w:r>
+        <w:t>java.util.ArrayList</w:t>
+      </w:r>
+      <w:proofErr w:type="spellEnd"/>
+      <w:r>
+        <w:t>;</w:t>
+      </w:r>
+    </w:p>
+    <w:p>
+      <w:proofErr w:type="gramStart"/>
+      <w:r>
+        <w:t>import</w:t>
+      </w:r>
+      <w:proofErr w:type="gramEnd"/>
+      <w:r>
+        <w:t xml:space="preserve"> </w:t>
+      </w:r>
+      <w:proofErr w:type="spellStart"/>
+      <w:r>
         <w:t>java.util.List</w:t>
       </w:r>
       <w:proofErr w:type="spellEnd"/>
@@ -2108,10 +976,1237 @@
       </w:r>
       <w:proofErr w:type="gramEnd"/>
       <w:r>
-        <w:t xml:space="preserve"> class Main</w:t>
-      </w:r>
+        <w:t xml:space="preserve"> class </w:t>
+      </w:r>
+      <w:proofErr w:type="spellStart"/>
+      <w:r>
+        <w:t>EmployeeDAO</w:t>
+      </w:r>
+      <w:proofErr w:type="spellEnd"/>
       <w:r>
         <w:t xml:space="preserve"> {</w:t>
+      </w:r>
+    </w:p>
+    <w:p>
+      <w:r>
+        <w:t xml:space="preserve">    // </w:t>
+      </w:r>
+      <w:proofErr w:type="gramStart"/>
+      <w:r>
+        <w:t>Create</w:t>
+      </w:r>
+      <w:proofErr w:type="gramEnd"/>
+      <w:r>
+        <w:t xml:space="preserve"> an employee</w:t>
+      </w:r>
+    </w:p>
+    <w:p>
+      <w:r>
+        <w:t xml:space="preserve"> </w:t>
+      </w:r>
+      <w:proofErr w:type="gramStart"/>
+      <w:r>
+        <w:t>public</w:t>
+      </w:r>
+      <w:proofErr w:type="gramEnd"/>
+      <w:r>
+        <w:t xml:space="preserve"> static void </w:t>
+      </w:r>
+      <w:proofErr w:type="spellStart"/>
+      <w:r>
+        <w:t>addEmployee</w:t>
+      </w:r>
+      <w:proofErr w:type="spellEnd"/>
+      <w:r>
+        <w:t>(String name, String position, double salary) {</w:t>
+      </w:r>
+    </w:p>
+    <w:p>
+      <w:r>
+        <w:t xml:space="preserve">    String </w:t>
+      </w:r>
+      <w:proofErr w:type="spellStart"/>
+      <w:r>
+        <w:t>sql</w:t>
+      </w:r>
+      <w:proofErr w:type="spellEnd"/>
+      <w:r>
+        <w:t xml:space="preserve"> = "INSERT INTO employees (name, position, salary) VALUES (?</w:t>
+      </w:r>
+      <w:proofErr w:type="gramStart"/>
+      <w:r>
+        <w:t>, ?</w:t>
+      </w:r>
+      <w:proofErr w:type="gramEnd"/>
+      <w:r>
+        <w:t>, ?)";</w:t>
+      </w:r>
+    </w:p>
+    <w:p>
+      <w:r>
+        <w:t xml:space="preserve">    </w:t>
+      </w:r>
+      <w:proofErr w:type="gramStart"/>
+      <w:r>
+        <w:t>try</w:t>
+      </w:r>
+      <w:proofErr w:type="gramEnd"/>
+      <w:r>
+        <w:t xml:space="preserve"> (Connection conn = </w:t>
+      </w:r>
+      <w:proofErr w:type="spellStart"/>
+      <w:r>
+        <w:t>DatabaseConnection.getConnection</w:t>
+      </w:r>
+      <w:proofErr w:type="spellEnd"/>
+      <w:r>
+        <w:t>();</w:t>
+      </w:r>
+    </w:p>
+    <w:p>
+      <w:r>
+        <w:t xml:space="preserve">    </w:t>
+      </w:r>
+      <w:proofErr w:type="spellStart"/>
+      <w:r>
+        <w:t>PreparedStatement</w:t>
+      </w:r>
+      <w:proofErr w:type="spellEnd"/>
+      <w:r>
+        <w:t xml:space="preserve"> </w:t>
+      </w:r>
+      <w:proofErr w:type="spellStart"/>
+      <w:r>
+        <w:t>stmt</w:t>
+      </w:r>
+      <w:proofErr w:type="spellEnd"/>
+      <w:r>
+        <w:t xml:space="preserve"> = </w:t>
+      </w:r>
+      <w:proofErr w:type="spellStart"/>
+      <w:proofErr w:type="gramStart"/>
+      <w:r>
+        <w:t>conn.prepareStatement</w:t>
+      </w:r>
+      <w:proofErr w:type="spellEnd"/>
+      <w:r>
+        <w:t>(</w:t>
+      </w:r>
+      <w:proofErr w:type="spellStart"/>
+      <w:proofErr w:type="gramEnd"/>
+      <w:r>
+        <w:t>sql</w:t>
+      </w:r>
+      <w:proofErr w:type="spellEnd"/>
+      <w:r>
+        <w:t>)) {</w:t>
+      </w:r>
+    </w:p>
+    <w:p>
+      <w:r>
+        <w:t xml:space="preserve">        </w:t>
+      </w:r>
+      <w:proofErr w:type="spellStart"/>
+      <w:proofErr w:type="gramStart"/>
+      <w:r>
+        <w:t>stmt.setString</w:t>
+      </w:r>
+      <w:proofErr w:type="spellEnd"/>
+      <w:r>
+        <w:t>(</w:t>
+      </w:r>
+      <w:proofErr w:type="gramEnd"/>
+      <w:r>
+        <w:t>1, name);</w:t>
+      </w:r>
+    </w:p>
+    <w:p>
+      <w:r>
+        <w:t xml:space="preserve">        </w:t>
+      </w:r>
+      <w:proofErr w:type="spellStart"/>
+      <w:proofErr w:type="gramStart"/>
+      <w:r>
+        <w:t>stmt.setString</w:t>
+      </w:r>
+      <w:proofErr w:type="spellEnd"/>
+      <w:r>
+        <w:t>(</w:t>
+      </w:r>
+      <w:proofErr w:type="gramEnd"/>
+      <w:r>
+        <w:t>2, position);</w:t>
+      </w:r>
+    </w:p>
+    <w:p>
+      <w:r>
+        <w:t xml:space="preserve">        </w:t>
+      </w:r>
+      <w:proofErr w:type="spellStart"/>
+      <w:proofErr w:type="gramStart"/>
+      <w:r>
+        <w:t>stmt.setDouble</w:t>
+      </w:r>
+      <w:proofErr w:type="spellEnd"/>
+      <w:r>
+        <w:t>(</w:t>
+      </w:r>
+      <w:proofErr w:type="gramEnd"/>
+      <w:r>
+        <w:t>3, salary);</w:t>
+      </w:r>
+    </w:p>
+    <w:p>
+      <w:r>
+        <w:t xml:space="preserve">        </w:t>
+      </w:r>
+      <w:proofErr w:type="spellStart"/>
+      <w:proofErr w:type="gramStart"/>
+      <w:r>
+        <w:t>int</w:t>
+      </w:r>
+      <w:proofErr w:type="spellEnd"/>
+      <w:proofErr w:type="gramEnd"/>
+      <w:r>
+        <w:t xml:space="preserve"> </w:t>
+      </w:r>
+      <w:proofErr w:type="spellStart"/>
+      <w:r>
+        <w:t>rowsAffected</w:t>
+      </w:r>
+      <w:proofErr w:type="spellEnd"/>
+      <w:r>
+        <w:t xml:space="preserve"> = </w:t>
+      </w:r>
+      <w:proofErr w:type="spellStart"/>
+      <w:r>
+        <w:t>stmt.executeUpdate</w:t>
+      </w:r>
+      <w:proofErr w:type="spellEnd"/>
+      <w:r>
+        <w:t>();</w:t>
+      </w:r>
+    </w:p>
+    <w:p>
+      <w:r>
+        <w:t xml:space="preserve">        </w:t>
+      </w:r>
+      <w:proofErr w:type="spellStart"/>
+      <w:proofErr w:type="gramStart"/>
+      <w:r>
+        <w:t>System.out.println</w:t>
+      </w:r>
+      <w:proofErr w:type="spellEnd"/>
+      <w:r>
+        <w:t>(</w:t>
+      </w:r>
+      <w:proofErr w:type="gramEnd"/>
+      <w:r>
+        <w:t xml:space="preserve">"Employee added successfully. Rows affected: " + </w:t>
+      </w:r>
+      <w:proofErr w:type="spellStart"/>
+      <w:r>
+        <w:t>rowsAffected</w:t>
+      </w:r>
+      <w:proofErr w:type="spellEnd"/>
+      <w:r>
+        <w:t>);</w:t>
+      </w:r>
+    </w:p>
+    <w:p>
+      <w:r>
+        <w:t xml:space="preserve">    } catch (</w:t>
+      </w:r>
+      <w:proofErr w:type="spellStart"/>
+      <w:r>
+        <w:t>SQLException</w:t>
+      </w:r>
+      <w:proofErr w:type="spellEnd"/>
+      <w:r>
+        <w:t xml:space="preserve"> e) {</w:t>
+      </w:r>
+    </w:p>
+    <w:p>
+      <w:r>
+        <w:t xml:space="preserve">    </w:t>
+      </w:r>
+      <w:proofErr w:type="spellStart"/>
+      <w:proofErr w:type="gramStart"/>
+      <w:r>
+        <w:t>e.printStackTrace</w:t>
+      </w:r>
+      <w:proofErr w:type="spellEnd"/>
+      <w:r>
+        <w:t>(</w:t>
+      </w:r>
+      <w:proofErr w:type="gramEnd"/>
+      <w:r>
+        <w:t>);</w:t>
+      </w:r>
+    </w:p>
+    <w:p>
+      <w:r>
+        <w:t xml:space="preserve">    }</w:t>
+      </w:r>
+    </w:p>
+    <w:p>
+      <w:r>
+        <w:t xml:space="preserve"> }</w:t>
+      </w:r>
+    </w:p>
+    <w:p>
+      <w:r>
+        <w:t xml:space="preserve"> // Read all employees</w:t>
+      </w:r>
+    </w:p>
+    <w:p>
+      <w:r>
+        <w:t xml:space="preserve"> </w:t>
+      </w:r>
+      <w:proofErr w:type="gramStart"/>
+      <w:r>
+        <w:t>public</w:t>
+      </w:r>
+      <w:proofErr w:type="gramEnd"/>
+      <w:r>
+        <w:t xml:space="preserve"> static List&lt;Employee&gt; </w:t>
+      </w:r>
+      <w:proofErr w:type="spellStart"/>
+      <w:r>
+        <w:t>getAllEmployees</w:t>
+      </w:r>
+      <w:proofErr w:type="spellEnd"/>
+      <w:r>
+        <w:t>() {</w:t>
+      </w:r>
+    </w:p>
+    <w:p>
+      <w:r>
+        <w:t xml:space="preserve">    List&lt;Employee&gt; employees = new </w:t>
+      </w:r>
+      <w:proofErr w:type="spellStart"/>
+      <w:r>
+        <w:t>ArrayList</w:t>
+      </w:r>
+      <w:proofErr w:type="spellEnd"/>
+      <w:r>
+        <w:t>&lt;</w:t>
+      </w:r>
+      <w:proofErr w:type="gramStart"/>
+      <w:r>
+        <w:t>&gt;(</w:t>
+      </w:r>
+      <w:proofErr w:type="gramEnd"/>
+      <w:r>
+        <w:t>);</w:t>
+      </w:r>
+    </w:p>
+    <w:p>
+      <w:r>
+        <w:t xml:space="preserve">    String </w:t>
+      </w:r>
+      <w:proofErr w:type="spellStart"/>
+      <w:r>
+        <w:t>sql</w:t>
+      </w:r>
+      <w:proofErr w:type="spellEnd"/>
+      <w:r>
+        <w:t xml:space="preserve"> = "SELECT * FROM employees";</w:t>
+      </w:r>
+    </w:p>
+    <w:p>
+      <w:r>
+        <w:t xml:space="preserve">    </w:t>
+      </w:r>
+      <w:proofErr w:type="gramStart"/>
+      <w:r>
+        <w:t>try</w:t>
+      </w:r>
+      <w:proofErr w:type="gramEnd"/>
+      <w:r>
+        <w:t xml:space="preserve"> (Connection conn = </w:t>
+      </w:r>
+      <w:proofErr w:type="spellStart"/>
+      <w:r>
+        <w:t>DatabaseConnection.getConnection</w:t>
+      </w:r>
+      <w:proofErr w:type="spellEnd"/>
+      <w:r>
+        <w:t>();</w:t>
+      </w:r>
+    </w:p>
+    <w:p>
+      <w:r>
+        <w:t xml:space="preserve">    Statement </w:t>
+      </w:r>
+      <w:proofErr w:type="spellStart"/>
+      <w:r>
+        <w:t>stmt</w:t>
+      </w:r>
+      <w:proofErr w:type="spellEnd"/>
+      <w:r>
+        <w:t xml:space="preserve"> = </w:t>
+      </w:r>
+      <w:proofErr w:type="spellStart"/>
+      <w:proofErr w:type="gramStart"/>
+      <w:r>
+        <w:t>conn.createStatement</w:t>
+      </w:r>
+      <w:proofErr w:type="spellEnd"/>
+      <w:r>
+        <w:t>(</w:t>
+      </w:r>
+      <w:proofErr w:type="gramEnd"/>
+      <w:r>
+        <w:t>);</w:t>
+      </w:r>
+    </w:p>
+    <w:p>
+      <w:r>
+        <w:t xml:space="preserve">    </w:t>
+      </w:r>
+      <w:proofErr w:type="spellStart"/>
+      <w:r>
+        <w:t>ResultSet</w:t>
+      </w:r>
+      <w:proofErr w:type="spellEnd"/>
+      <w:r>
+        <w:t xml:space="preserve"> </w:t>
+      </w:r>
+      <w:proofErr w:type="spellStart"/>
+      <w:r>
+        <w:t>rs</w:t>
+      </w:r>
+      <w:proofErr w:type="spellEnd"/>
+      <w:r>
+        <w:t xml:space="preserve"> = </w:t>
+      </w:r>
+      <w:proofErr w:type="spellStart"/>
+      <w:proofErr w:type="gramStart"/>
+      <w:r>
+        <w:t>stmt.executeQuery</w:t>
+      </w:r>
+      <w:proofErr w:type="spellEnd"/>
+      <w:r>
+        <w:t>(</w:t>
+      </w:r>
+      <w:proofErr w:type="spellStart"/>
+      <w:proofErr w:type="gramEnd"/>
+      <w:r>
+        <w:t>sql</w:t>
+      </w:r>
+      <w:proofErr w:type="spellEnd"/>
+      <w:r>
+        <w:t>)) {</w:t>
+      </w:r>
+    </w:p>
+    <w:p>
+      <w:r>
+        <w:t xml:space="preserve">        </w:t>
+      </w:r>
+      <w:proofErr w:type="gramStart"/>
+      <w:r>
+        <w:t>while</w:t>
+      </w:r>
+      <w:proofErr w:type="gramEnd"/>
+      <w:r>
+        <w:t xml:space="preserve"> (</w:t>
+      </w:r>
+      <w:proofErr w:type="spellStart"/>
+      <w:r>
+        <w:t>rs.next</w:t>
+      </w:r>
+      <w:proofErr w:type="spellEnd"/>
+      <w:r>
+        <w:t>()) {</w:t>
+      </w:r>
+    </w:p>
+    <w:p>
+      <w:r>
+        <w:t xml:space="preserve">            Employee </w:t>
+      </w:r>
+      <w:proofErr w:type="spellStart"/>
+      <w:r>
+        <w:t>employee</w:t>
+      </w:r>
+      <w:proofErr w:type="spellEnd"/>
+      <w:r>
+        <w:t xml:space="preserve"> = new </w:t>
+      </w:r>
+      <w:proofErr w:type="gramStart"/>
+      <w:r>
+        <w:t>Employee(</w:t>
+      </w:r>
+      <w:proofErr w:type="gramEnd"/>
+    </w:p>
+    <w:p>
+      <w:r>
+        <w:lastRenderedPageBreak/>
+        <w:t xml:space="preserve">                </w:t>
+      </w:r>
+      <w:proofErr w:type="spellStart"/>
+      <w:proofErr w:type="gramStart"/>
+      <w:r>
+        <w:t>rs.getInt</w:t>
+      </w:r>
+      <w:proofErr w:type="spellEnd"/>
+      <w:r>
+        <w:t>(</w:t>
+      </w:r>
+      <w:proofErr w:type="gramEnd"/>
+      <w:r>
+        <w:t>"id"),</w:t>
+      </w:r>
+    </w:p>
+    <w:p>
+      <w:r>
+        <w:t xml:space="preserve">                </w:t>
+      </w:r>
+      <w:proofErr w:type="spellStart"/>
+      <w:proofErr w:type="gramStart"/>
+      <w:r>
+        <w:t>rs.getString</w:t>
+      </w:r>
+      <w:proofErr w:type="spellEnd"/>
+      <w:r>
+        <w:t>(</w:t>
+      </w:r>
+      <w:proofErr w:type="gramEnd"/>
+      <w:r>
+        <w:t>"name"),</w:t>
+      </w:r>
+    </w:p>
+    <w:p>
+      <w:r>
+        <w:t xml:space="preserve">                </w:t>
+      </w:r>
+      <w:proofErr w:type="spellStart"/>
+      <w:proofErr w:type="gramStart"/>
+      <w:r>
+        <w:t>rs.getString</w:t>
+      </w:r>
+      <w:proofErr w:type="spellEnd"/>
+      <w:r>
+        <w:t>(</w:t>
+      </w:r>
+      <w:proofErr w:type="gramEnd"/>
+      <w:r>
+        <w:t>"position"),</w:t>
+      </w:r>
+    </w:p>
+    <w:p>
+      <w:r>
+        <w:t xml:space="preserve">                </w:t>
+      </w:r>
+      <w:proofErr w:type="spellStart"/>
+      <w:proofErr w:type="gramStart"/>
+      <w:r>
+        <w:t>rs.getDouble</w:t>
+      </w:r>
+      <w:proofErr w:type="spellEnd"/>
+      <w:r>
+        <w:t>(</w:t>
+      </w:r>
+      <w:proofErr w:type="gramEnd"/>
+      <w:r>
+        <w:t>"salary")</w:t>
+      </w:r>
+    </w:p>
+    <w:p>
+      <w:r>
+        <w:t xml:space="preserve">            );</w:t>
+      </w:r>
+    </w:p>
+    <w:p>
+      <w:r>
+        <w:t xml:space="preserve">            </w:t>
+      </w:r>
+      <w:proofErr w:type="spellStart"/>
+      <w:proofErr w:type="gramStart"/>
+      <w:r>
+        <w:t>employees.add</w:t>
+      </w:r>
+      <w:proofErr w:type="spellEnd"/>
+      <w:r>
+        <w:t>(</w:t>
+      </w:r>
+      <w:proofErr w:type="gramEnd"/>
+      <w:r>
+        <w:t>employee);</w:t>
+      </w:r>
+    </w:p>
+    <w:p>
+      <w:r>
+        <w:t xml:space="preserve">        }</w:t>
+      </w:r>
+    </w:p>
+    <w:p>
+      <w:r>
+        <w:t xml:space="preserve">    } catch (</w:t>
+      </w:r>
+      <w:proofErr w:type="spellStart"/>
+      <w:r>
+        <w:t>SQLException</w:t>
+      </w:r>
+      <w:proofErr w:type="spellEnd"/>
+      <w:r>
+        <w:t xml:space="preserve"> e) {</w:t>
+      </w:r>
+    </w:p>
+    <w:p>
+      <w:r>
+        <w:t xml:space="preserve">        </w:t>
+      </w:r>
+      <w:proofErr w:type="spellStart"/>
+      <w:proofErr w:type="gramStart"/>
+      <w:r>
+        <w:t>e.printStackTrace</w:t>
+      </w:r>
+      <w:proofErr w:type="spellEnd"/>
+      <w:r>
+        <w:t>(</w:t>
+      </w:r>
+      <w:proofErr w:type="gramEnd"/>
+      <w:r>
+        <w:t>);</w:t>
+      </w:r>
+    </w:p>
+    <w:p>
+      <w:r>
+        <w:t xml:space="preserve">    }</w:t>
+      </w:r>
+    </w:p>
+    <w:p>
+      <w:r>
+        <w:t xml:space="preserve">    </w:t>
+      </w:r>
+      <w:proofErr w:type="gramStart"/>
+      <w:r>
+        <w:t>return</w:t>
+      </w:r>
+      <w:proofErr w:type="gramEnd"/>
+      <w:r>
+        <w:t xml:space="preserve"> employees;</w:t>
+      </w:r>
+    </w:p>
+    <w:p>
+      <w:r>
+        <w:t xml:space="preserve"> }</w:t>
+      </w:r>
+    </w:p>
+    <w:p>
+      <w:r>
+        <w:t xml:space="preserve"> // Update an employee's information</w:t>
+      </w:r>
+    </w:p>
+    <w:p>
+      <w:r>
+        <w:t xml:space="preserve"> </w:t>
+      </w:r>
+      <w:proofErr w:type="gramStart"/>
+      <w:r>
+        <w:t>public</w:t>
+      </w:r>
+      <w:proofErr w:type="gramEnd"/>
+      <w:r>
+        <w:t xml:space="preserve"> static void </w:t>
+      </w:r>
+      <w:proofErr w:type="spellStart"/>
+      <w:r>
+        <w:t>updateEmployee</w:t>
+      </w:r>
+      <w:proofErr w:type="spellEnd"/>
+      <w:r>
+        <w:t>(</w:t>
+      </w:r>
+      <w:proofErr w:type="spellStart"/>
+      <w:r>
+        <w:t>int</w:t>
+      </w:r>
+      <w:proofErr w:type="spellEnd"/>
+      <w:r>
+        <w:t xml:space="preserve"> id, String name, String position, double salary) {</w:t>
+      </w:r>
+    </w:p>
+    <w:p>
+      <w:r>
+        <w:t xml:space="preserve">    String </w:t>
+      </w:r>
+      <w:proofErr w:type="spellStart"/>
+      <w:r>
+        <w:t>sql</w:t>
+      </w:r>
+      <w:proofErr w:type="spellEnd"/>
+      <w:r>
+        <w:t xml:space="preserve"> = "UPDATE employees SET name </w:t>
+      </w:r>
+      <w:proofErr w:type="gramStart"/>
+      <w:r>
+        <w:t>= ?</w:t>
+      </w:r>
+      <w:proofErr w:type="gramEnd"/>
+      <w:r>
+        <w:t xml:space="preserve">, position = ?, salary = ? WHERE id </w:t>
+      </w:r>
+      <w:proofErr w:type="gramStart"/>
+      <w:r>
+        <w:t>= ?</w:t>
+      </w:r>
+      <w:proofErr w:type="gramEnd"/>
+      <w:r>
+        <w:t>";</w:t>
+      </w:r>
+    </w:p>
+    <w:p>
+      <w:r>
+        <w:t xml:space="preserve">    </w:t>
+      </w:r>
+      <w:proofErr w:type="gramStart"/>
+      <w:r>
+        <w:t>try</w:t>
+      </w:r>
+      <w:proofErr w:type="gramEnd"/>
+      <w:r>
+        <w:t xml:space="preserve"> (Connection conn = </w:t>
+      </w:r>
+      <w:proofErr w:type="spellStart"/>
+      <w:r>
+        <w:t>DatabaseConnection.getConnection</w:t>
+      </w:r>
+      <w:proofErr w:type="spellEnd"/>
+      <w:r>
+        <w:t>();</w:t>
+      </w:r>
+    </w:p>
+    <w:p>
+      <w:r>
+        <w:t xml:space="preserve">        </w:t>
+      </w:r>
+      <w:proofErr w:type="spellStart"/>
+      <w:r>
+        <w:t>PreparedStatement</w:t>
+      </w:r>
+      <w:proofErr w:type="spellEnd"/>
+      <w:r>
+        <w:t xml:space="preserve"> </w:t>
+      </w:r>
+      <w:proofErr w:type="spellStart"/>
+      <w:r>
+        <w:t>stmt</w:t>
+      </w:r>
+      <w:proofErr w:type="spellEnd"/>
+      <w:r>
+        <w:t xml:space="preserve"> = </w:t>
+      </w:r>
+      <w:proofErr w:type="spellStart"/>
+      <w:proofErr w:type="gramStart"/>
+      <w:r>
+        <w:t>conn.prepareStatement</w:t>
+      </w:r>
+      <w:proofErr w:type="spellEnd"/>
+      <w:r>
+        <w:t>(</w:t>
+      </w:r>
+      <w:proofErr w:type="spellStart"/>
+      <w:proofErr w:type="gramEnd"/>
+      <w:r>
+        <w:t>sql</w:t>
+      </w:r>
+      <w:proofErr w:type="spellEnd"/>
+      <w:r>
+        <w:t>)) {</w:t>
+      </w:r>
+    </w:p>
+    <w:p>
+      <w:r>
+        <w:t xml:space="preserve">        </w:t>
+      </w:r>
+      <w:proofErr w:type="spellStart"/>
+      <w:proofErr w:type="gramStart"/>
+      <w:r>
+        <w:t>stmt.setString</w:t>
+      </w:r>
+      <w:proofErr w:type="spellEnd"/>
+      <w:r>
+        <w:t>(</w:t>
+      </w:r>
+      <w:proofErr w:type="gramEnd"/>
+      <w:r>
+        <w:t>1, name);</w:t>
+      </w:r>
+    </w:p>
+    <w:p>
+      <w:r>
+        <w:t xml:space="preserve">        </w:t>
+      </w:r>
+      <w:proofErr w:type="spellStart"/>
+      <w:proofErr w:type="gramStart"/>
+      <w:r>
+        <w:t>stmt.setString</w:t>
+      </w:r>
+      <w:proofErr w:type="spellEnd"/>
+      <w:r>
+        <w:t>(</w:t>
+      </w:r>
+      <w:proofErr w:type="gramEnd"/>
+      <w:r>
+        <w:t>2, position);</w:t>
+      </w:r>
+    </w:p>
+    <w:p>
+      <w:r>
+        <w:t xml:space="preserve">        </w:t>
+      </w:r>
+      <w:proofErr w:type="spellStart"/>
+      <w:proofErr w:type="gramStart"/>
+      <w:r>
+        <w:t>stmt.setDouble</w:t>
+      </w:r>
+      <w:proofErr w:type="spellEnd"/>
+      <w:r>
+        <w:t>(</w:t>
+      </w:r>
+      <w:proofErr w:type="gramEnd"/>
+      <w:r>
+        <w:t>3, salary);</w:t>
+      </w:r>
+    </w:p>
+    <w:p>
+      <w:r>
+        <w:t xml:space="preserve">        </w:t>
+      </w:r>
+      <w:proofErr w:type="spellStart"/>
+      <w:proofErr w:type="gramStart"/>
+      <w:r>
+        <w:t>stmt.setInt</w:t>
+      </w:r>
+      <w:proofErr w:type="spellEnd"/>
+      <w:r>
+        <w:t>(</w:t>
+      </w:r>
+      <w:proofErr w:type="gramEnd"/>
+      <w:r>
+        <w:t>4, id);</w:t>
+      </w:r>
+    </w:p>
+    <w:p>
+      <w:r>
+        <w:t xml:space="preserve">        </w:t>
+      </w:r>
+      <w:proofErr w:type="spellStart"/>
+      <w:proofErr w:type="gramStart"/>
+      <w:r>
+        <w:t>int</w:t>
+      </w:r>
+      <w:proofErr w:type="spellEnd"/>
+      <w:proofErr w:type="gramEnd"/>
+      <w:r>
+        <w:t xml:space="preserve"> </w:t>
+      </w:r>
+      <w:proofErr w:type="spellStart"/>
+      <w:r>
+        <w:t>rowsAffected</w:t>
+      </w:r>
+      <w:proofErr w:type="spellEnd"/>
+      <w:r>
+        <w:t xml:space="preserve"> = </w:t>
+      </w:r>
+      <w:proofErr w:type="spellStart"/>
+      <w:r>
+        <w:t>stmt.executeUpdate</w:t>
+      </w:r>
+      <w:proofErr w:type="spellEnd"/>
+      <w:r>
+        <w:t>();</w:t>
+      </w:r>
+    </w:p>
+    <w:p>
+      <w:r>
+        <w:t xml:space="preserve">        </w:t>
+      </w:r>
+      <w:proofErr w:type="spellStart"/>
+      <w:proofErr w:type="gramStart"/>
+      <w:r>
+        <w:t>System.out.println</w:t>
+      </w:r>
+      <w:proofErr w:type="spellEnd"/>
+      <w:r>
+        <w:t>(</w:t>
+      </w:r>
+      <w:proofErr w:type="gramEnd"/>
+      <w:r>
+        <w:t xml:space="preserve">"Employee updated successfully. Rows affected: " + </w:t>
+      </w:r>
+      <w:proofErr w:type="spellStart"/>
+      <w:r>
+        <w:t>rowsAffected</w:t>
+      </w:r>
+      <w:proofErr w:type="spellEnd"/>
+      <w:r>
+        <w:t>);</w:t>
+      </w:r>
+    </w:p>
+    <w:p>
+      <w:r>
+        <w:t xml:space="preserve">    } catch (</w:t>
+      </w:r>
+      <w:proofErr w:type="spellStart"/>
+      <w:r>
+        <w:t>SQLException</w:t>
+      </w:r>
+      <w:proofErr w:type="spellEnd"/>
+      <w:r>
+        <w:t xml:space="preserve"> e) {</w:t>
+      </w:r>
+    </w:p>
+    <w:p>
+      <w:r>
+        <w:t xml:space="preserve">        </w:t>
+      </w:r>
+      <w:proofErr w:type="spellStart"/>
+      <w:proofErr w:type="gramStart"/>
+      <w:r>
+        <w:t>e.printStackTrace</w:t>
+      </w:r>
+      <w:proofErr w:type="spellEnd"/>
+      <w:r>
+        <w:t>(</w:t>
+      </w:r>
+      <w:proofErr w:type="gramEnd"/>
+      <w:r>
+        <w:t>);</w:t>
+      </w:r>
+    </w:p>
+    <w:p>
+      <w:r>
+        <w:t xml:space="preserve">    }</w:t>
+      </w:r>
+    </w:p>
+    <w:p>
+      <w:r>
+        <w:t xml:space="preserve"> }</w:t>
+      </w:r>
+    </w:p>
+    <w:p>
+      <w:r>
+        <w:t xml:space="preserve"> // Delete an employee</w:t>
+      </w:r>
+    </w:p>
+    <w:p>
+      <w:r>
+        <w:t xml:space="preserve"> </w:t>
+      </w:r>
+      <w:proofErr w:type="gramStart"/>
+      <w:r>
+        <w:t>public</w:t>
+      </w:r>
+      <w:proofErr w:type="gramEnd"/>
+      <w:r>
+        <w:t xml:space="preserve"> static void </w:t>
+      </w:r>
+      <w:proofErr w:type="spellStart"/>
+      <w:r>
+        <w:t>deleteEmployee</w:t>
+      </w:r>
+      <w:proofErr w:type="spellEnd"/>
+      <w:r>
+        <w:t>(</w:t>
+      </w:r>
+      <w:proofErr w:type="spellStart"/>
+      <w:r>
+        <w:t>int</w:t>
+      </w:r>
+      <w:proofErr w:type="spellEnd"/>
+      <w:r>
+        <w:t xml:space="preserve"> id) {</w:t>
+      </w:r>
+    </w:p>
+    <w:p>
+      <w:r>
+        <w:lastRenderedPageBreak/>
+        <w:t xml:space="preserve">    String </w:t>
+      </w:r>
+      <w:proofErr w:type="spellStart"/>
+      <w:r>
+        <w:t>sql</w:t>
+      </w:r>
+      <w:proofErr w:type="spellEnd"/>
+      <w:r>
+        <w:t xml:space="preserve"> = "DELETE FROM employees WHERE id </w:t>
+      </w:r>
+      <w:proofErr w:type="gramStart"/>
+      <w:r>
+        <w:t>= ?</w:t>
+      </w:r>
+      <w:proofErr w:type="gramEnd"/>
+      <w:r>
+        <w:t>";</w:t>
+      </w:r>
+    </w:p>
+    <w:p>
+      <w:r>
+        <w:t xml:space="preserve">    </w:t>
+      </w:r>
+      <w:proofErr w:type="gramStart"/>
+      <w:r>
+        <w:t>try</w:t>
+      </w:r>
+      <w:proofErr w:type="gramEnd"/>
+      <w:r>
+        <w:t xml:space="preserve"> (Connection conn = </w:t>
+      </w:r>
+      <w:proofErr w:type="spellStart"/>
+      <w:r>
+        <w:t>DatabaseConnection.getConnection</w:t>
+      </w:r>
+      <w:proofErr w:type="spellEnd"/>
+      <w:r>
+        <w:t>();</w:t>
+      </w:r>
+    </w:p>
+    <w:p>
+      <w:r>
+        <w:t xml:space="preserve">        </w:t>
+      </w:r>
+      <w:proofErr w:type="spellStart"/>
+      <w:r>
+        <w:t>PreparedStatement</w:t>
+      </w:r>
+      <w:proofErr w:type="spellEnd"/>
+      <w:r>
+        <w:t xml:space="preserve"> </w:t>
+      </w:r>
+      <w:proofErr w:type="spellStart"/>
+      <w:r>
+        <w:t>stmt</w:t>
+      </w:r>
+      <w:proofErr w:type="spellEnd"/>
+      <w:r>
+        <w:t xml:space="preserve"> = </w:t>
+      </w:r>
+      <w:proofErr w:type="spellStart"/>
+      <w:proofErr w:type="gramStart"/>
+      <w:r>
+        <w:t>conn.prepareStatement</w:t>
+      </w:r>
+      <w:proofErr w:type="spellEnd"/>
+      <w:r>
+        <w:t>(</w:t>
+      </w:r>
+      <w:proofErr w:type="spellStart"/>
+      <w:proofErr w:type="gramEnd"/>
+      <w:r>
+        <w:t>sql</w:t>
+      </w:r>
+      <w:proofErr w:type="spellEnd"/>
+      <w:r>
+        <w:t>)) {</w:t>
+      </w:r>
+    </w:p>
+    <w:p>
+      <w:r>
+        <w:t xml:space="preserve">        </w:t>
+      </w:r>
+      <w:proofErr w:type="spellStart"/>
+      <w:proofErr w:type="gramStart"/>
+      <w:r>
+        <w:t>stmt.setInt</w:t>
+      </w:r>
+      <w:proofErr w:type="spellEnd"/>
+      <w:r>
+        <w:t>(</w:t>
+      </w:r>
+      <w:proofErr w:type="gramEnd"/>
+      <w:r>
+        <w:t>1, id);</w:t>
+      </w:r>
+    </w:p>
+    <w:p>
+      <w:r>
+        <w:t xml:space="preserve">        </w:t>
+      </w:r>
+      <w:proofErr w:type="spellStart"/>
+      <w:proofErr w:type="gramStart"/>
+      <w:r>
+        <w:t>int</w:t>
+      </w:r>
+      <w:proofErr w:type="spellEnd"/>
+      <w:proofErr w:type="gramEnd"/>
+      <w:r>
+        <w:t xml:space="preserve"> </w:t>
+      </w:r>
+      <w:proofErr w:type="spellStart"/>
+      <w:r>
+        <w:t>rowsAffected</w:t>
+      </w:r>
+      <w:proofErr w:type="spellEnd"/>
+      <w:r>
+        <w:t xml:space="preserve"> = </w:t>
+      </w:r>
+      <w:proofErr w:type="spellStart"/>
+      <w:r>
+        <w:t>stmt.executeUpdate</w:t>
+      </w:r>
+      <w:proofErr w:type="spellEnd"/>
+      <w:r>
+        <w:t>();</w:t>
+      </w:r>
+    </w:p>
+    <w:p>
+      <w:r>
+        <w:t xml:space="preserve">        </w:t>
+      </w:r>
+      <w:proofErr w:type="spellStart"/>
+      <w:proofErr w:type="gramStart"/>
+      <w:r>
+        <w:t>System.out.println</w:t>
+      </w:r>
+      <w:proofErr w:type="spellEnd"/>
+      <w:r>
+        <w:t>(</w:t>
+      </w:r>
+      <w:proofErr w:type="gramEnd"/>
+      <w:r>
+        <w:t xml:space="preserve">"Employee deleted successfully. Rows affected: " + </w:t>
+      </w:r>
+      <w:proofErr w:type="spellStart"/>
+      <w:r>
+        <w:t>rowsAffected</w:t>
+      </w:r>
+      <w:proofErr w:type="spellEnd"/>
+      <w:r>
+        <w:t>);</w:t>
+      </w:r>
+    </w:p>
+    <w:p>
+      <w:r>
+        <w:t xml:space="preserve">    } catch (</w:t>
+      </w:r>
+      <w:proofErr w:type="spellStart"/>
+      <w:r>
+        <w:t>SQLException</w:t>
+      </w:r>
+      <w:proofErr w:type="spellEnd"/>
+      <w:r>
+        <w:t xml:space="preserve"> e) {</w:t>
+      </w:r>
+    </w:p>
+    <w:p>
+      <w:r>
+        <w:t xml:space="preserve">        </w:t>
+      </w:r>
+      <w:proofErr w:type="spellStart"/>
+      <w:proofErr w:type="gramStart"/>
+      <w:r>
+        <w:t>e.printStackTrace</w:t>
+      </w:r>
+      <w:proofErr w:type="spellEnd"/>
+      <w:r>
+        <w:t>(</w:t>
+      </w:r>
+      <w:proofErr w:type="gramEnd"/>
+      <w:r>
+        <w:t>);</w:t>
+      </w:r>
+    </w:p>
+    <w:p>
+      <w:r>
+        <w:t xml:space="preserve">    }</w:t>
+      </w:r>
+    </w:p>
+    <w:p>
+      <w:r>
+        <w:t xml:space="preserve"> }</w:t>
+      </w:r>
+    </w:p>
+    <w:p>
+      <w:r>
+        <w:t>}</w:t>
+      </w:r>
+    </w:p>
+    <w:p>
+      <w:pPr>
+        <w:rPr>
+          <w:b/>
+          <w:bCs/>
+          <w:sz w:val="24"/>
+          <w:szCs w:val="24"/>
+        </w:rPr>
+      </w:pPr>
+      <w:r>
+        <w:rPr>
+          <w:b/>
+          <w:bCs/>
+          <w:sz w:val="24"/>
+          <w:szCs w:val="24"/>
+        </w:rPr>
+        <w:t>Main.java</w:t>
+      </w:r>
+      <w:r>
+        <w:rPr>
+          <w:b/>
+          <w:bCs/>
+          <w:sz w:val="24"/>
+          <w:szCs w:val="24"/>
+        </w:rPr>
+        <w:t xml:space="preserve"> </w:t>
+      </w:r>
+      <w:bookmarkStart w:id="0" w:name="_GoBack"/>
+      <w:bookmarkEnd w:id="0"/>
+      <w:r>
+        <w:rPr>
+          <w:b/>
+          <w:bCs/>
+          <w:sz w:val="24"/>
+          <w:szCs w:val="24"/>
+        </w:rPr>
+        <w:t>:-</w:t>
+      </w:r>
+    </w:p>
+    <w:p>
+      <w:proofErr w:type="gramStart"/>
+      <w:r>
+        <w:t>package</w:t>
+      </w:r>
+      <w:proofErr w:type="gramEnd"/>
+      <w:r>
+        <w:t xml:space="preserve"> </w:t>
+      </w:r>
+      <w:proofErr w:type="spellStart"/>
+      <w:r>
+        <w:t>jdbcexample</w:t>
+      </w:r>
+      <w:proofErr w:type="spellEnd"/>
+      <w:r>
+        <w:t>;</w:t>
+      </w:r>
+    </w:p>
+    <w:p>
+      <w:proofErr w:type="gramStart"/>
+      <w:r>
+        <w:t>import</w:t>
+      </w:r>
+      <w:proofErr w:type="gramEnd"/>
+      <w:r>
+        <w:t xml:space="preserve"> </w:t>
+      </w:r>
+      <w:proofErr w:type="spellStart"/>
+      <w:r>
+        <w:t>java.util.List</w:t>
+      </w:r>
+      <w:proofErr w:type="spellEnd"/>
+      <w:r>
+        <w:t>;</w:t>
+      </w:r>
+    </w:p>
+    <w:p>
+      <w:proofErr w:type="gramStart"/>
+      <w:r>
+        <w:t>public</w:t>
+      </w:r>
+      <w:proofErr w:type="gramEnd"/>
+      <w:r>
+        <w:t xml:space="preserve"> class Main {</w:t>
       </w:r>
     </w:p>
     <w:p>
@@ -2860,8 +2955,6 @@
           </wp:inline>
         </w:drawing>
       </w:r>
-      <w:bookmarkStart w:id="0" w:name="_GoBack"/>
-      <w:bookmarkEnd w:id="0"/>
     </w:p>
     <w:p>
       <w:pPr>

</xml_diff>